<commit_message>
Added result and discussion section. Modified and updated tables and comparison maps. Added to them to the discussion section
</commit_message>
<xml_diff>
--- a/docs/report/RP-Vijayan-Report.docx
+++ b/docs/report/RP-Vijayan-Report.docx
@@ -2167,9 +2167,14 @@
         <w:sdtPr>
           <w:tag w:val="goog_rdk_3"/>
           <w:id w:val="-284201125"/>
+          <w:showingPlcHdr/>
         </w:sdtPr>
         <w:sdtEndPr/>
-        <w:sdtContent/>
+        <w:sdtContent>
+          <w:r>
+            <w:t xml:space="preserve">     </w:t>
+          </w:r>
+        </w:sdtContent>
       </w:sdt>
       <w:r>
         <w:rPr>
@@ -24737,28 +24742,28 @@
 </file>
 
 <file path=customXml/item1.xml><?xml version="1.0" encoding="utf-8"?>
-<b:Sources xmlns:b="http://schemas.openxmlformats.org/officeDocument/2006/bibliography" xmlns="http://schemas.openxmlformats.org/officeDocument/2006/bibliography" SelectedStyle="\APASixthEditionOfficeOnline.xsl" StyleName="APA" Version="6"/>
-</file>
-
-<file path=customXml/item2.xml><?xml version="1.0" encoding="utf-8"?>
 <go:gDocsCustomXmlDataStorage xmlns:go="http://customooxmlschemas.google.com/" xmlns:r="http://schemas.openxmlformats.org/officeDocument/2006/relationships">
   <go:docsCustomData xmlns:go="http://customooxmlschemas.google.com/" roundtripDataSignature="AMtx7mh9gU45nyvjac2q4x8EndnuL1o91Q==">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</go:docsCustomData>
 </go:gDocsCustomXmlDataStorage>
 </file>
 
-<file path=customXml/itemProps1.xml><?xml version="1.0" encoding="utf-8"?>
-<ds:datastoreItem xmlns:ds="http://schemas.openxmlformats.org/officeDocument/2006/customXml" ds:itemID="{E70C8182-0FB0-49E5-A4A0-39635A61267A}">
-  <ds:schemaRefs>
-    <ds:schemaRef ds:uri="http://schemas.openxmlformats.org/officeDocument/2006/bibliography"/>
-  </ds:schemaRefs>
-</ds:datastoreItem>
+<file path=customXml/item2.xml><?xml version="1.0" encoding="utf-8"?>
+<b:Sources xmlns:b="http://schemas.openxmlformats.org/officeDocument/2006/bibliography" xmlns="http://schemas.openxmlformats.org/officeDocument/2006/bibliography" SelectedStyle="\APASixthEditionOfficeOnline.xsl" StyleName="APA" Version="6"/>
 </file>
 
-<file path=customXml/itemProps2.xml><?xml version="1.0" encoding="utf-8"?>
+<file path=customXml/itemProps1.xml><?xml version="1.0" encoding="utf-8"?>
 <ds:datastoreItem xmlns:ds="http://schemas.openxmlformats.org/officeDocument/2006/customXml" ds:itemID="{11111111-1234-1234-1234-123412341234}">
   <ds:schemaRefs>
     <ds:schemaRef ds:uri="http://customooxmlschemas.google.com/"/>
     <ds:schemaRef ds:uri="http://schemas.openxmlformats.org/officeDocument/2006/relationships"/>
   </ds:schemaRefs>
 </ds:datastoreItem>
+</file>
+
+<file path=customXml/itemProps2.xml><?xml version="1.0" encoding="utf-8"?>
+<ds:datastoreItem xmlns:ds="http://schemas.openxmlformats.org/officeDocument/2006/customXml" ds:itemID="{E70C8182-0FB0-49E5-A4A0-39635A61267A}">
+  <ds:schemaRefs>
+    <ds:schemaRef ds:uri="http://schemas.openxmlformats.org/officeDocument/2006/bibliography"/>
+  </ds:schemaRefs>
+</ds:datastoreItem>
 </file>
</xml_diff>